<commit_message>
Petites corrections dans le cahier des charges et ajouts de précisions au niveau des mises à jour.
Par contre, suite à un 'bug" dans Office 2007 sur mon PC il m'est impossible (à cause d'une "erreur inattendue" d'après MS Office) de convertir le .DOCX en PDF. J'uploade donc une version .XPS en attendant que quelqu'un arrive à générer le PDF.
De plus, pour éviter les confusions de version, je supprime le PDF de la version précédente.
</commit_message>
<xml_diff>
--- a/Documentation/Cahier des Charges Sensitive Home Electronique.docx
+++ b/Documentation/Cahier des Charges Sensitive Home Electronique.docx
@@ -7,6 +7,7 @@
         <w:rPr>
           <w:rFonts w:asciiTheme="majorHAnsi" w:eastAsiaTheme="majorEastAsia" w:hAnsiTheme="majorHAnsi" w:cstheme="majorBidi"/>
           <w:caps/>
+          <w:lang w:val="fr-FR"/>
         </w:rPr>
         <w:id w:val="10168731"/>
         <w:docPartObj>
@@ -18,7 +19,6 @@
         <w:rPr>
           <w:rFonts w:asciiTheme="minorHAnsi" w:eastAsiaTheme="minorHAnsi" w:hAnsiTheme="minorHAnsi" w:cstheme="minorBidi"/>
           <w:caps w:val="0"/>
-          <w:lang w:val="fr-FR"/>
         </w:rPr>
       </w:sdtEndPr>
       <w:sdtContent>
@@ -41,6 +41,7 @@
                 <w:rPr>
                   <w:rFonts w:asciiTheme="majorHAnsi" w:eastAsiaTheme="majorEastAsia" w:hAnsiTheme="majorHAnsi" w:cstheme="majorBidi"/>
                   <w:caps/>
+                  <w:lang w:val="fr-FR"/>
                 </w:rPr>
                 <w:alias w:val="Company"/>
                 <w:id w:val="15524243"/>
@@ -50,6 +51,11 @@
                 <w:dataBinding w:prefixMappings="xmlns:ns0='http://schemas.openxmlformats.org/officeDocument/2006/extended-properties'" w:xpath="/ns0:Properties[1]/ns0:Company[1]" w:storeItemID="{6668398D-A668-4E3E-A5EB-62B293D839F1}"/>
                 <w:text/>
               </w:sdtPr>
+              <w:sdtEndPr>
+                <w:rPr>
+                  <w:lang w:val="en-US"/>
+                </w:rPr>
+              </w:sdtEndPr>
               <w:sdtContent>
                 <w:tc>
                   <w:tcPr>
@@ -57,7 +63,7 @@
                   </w:tcPr>
                   <w:p>
                     <w:pPr>
-                      <w:pStyle w:val="NoSpacing"/>
+                      <w:pStyle w:val="Sansinterligne"/>
                       <w:jc w:val="center"/>
                       <w:rPr>
                         <w:rFonts w:asciiTheme="majorHAnsi" w:eastAsiaTheme="majorEastAsia" w:hAnsiTheme="majorHAnsi" w:cstheme="majorBidi"/>
@@ -107,7 +113,7 @@
                   </w:tcPr>
                   <w:p>
                     <w:pPr>
-                      <w:pStyle w:val="NoSpacing"/>
+                      <w:pStyle w:val="Sansinterligne"/>
                       <w:jc w:val="center"/>
                       <w:rPr>
                         <w:rFonts w:asciiTheme="majorHAnsi" w:eastAsiaTheme="majorEastAsia" w:hAnsiTheme="majorHAnsi" w:cstheme="majorBidi"/>
@@ -160,7 +166,7 @@
                   </w:tcPr>
                   <w:p>
                     <w:pPr>
-                      <w:pStyle w:val="NoSpacing"/>
+                      <w:pStyle w:val="Sansinterligne"/>
                       <w:jc w:val="center"/>
                       <w:rPr>
                         <w:rFonts w:asciiTheme="majorHAnsi" w:eastAsiaTheme="majorEastAsia" w:hAnsiTheme="majorHAnsi" w:cstheme="majorBidi"/>
@@ -203,7 +209,7 @@
               </w:tcPr>
               <w:p>
                 <w:pPr>
-                  <w:pStyle w:val="NoSpacing"/>
+                  <w:pStyle w:val="Sansinterligne"/>
                   <w:jc w:val="center"/>
                 </w:pPr>
               </w:p>
@@ -236,7 +242,7 @@
                   </w:tcPr>
                   <w:p>
                     <w:pPr>
-                      <w:pStyle w:val="NoSpacing"/>
+                      <w:pStyle w:val="Sansinterligne"/>
                       <w:jc w:val="center"/>
                       <w:rPr>
                         <w:b/>
@@ -268,7 +274,7 @@
               </w:tcPr>
               <w:p>
                 <w:pPr>
-                  <w:pStyle w:val="NoSpacing"/>
+                  <w:pStyle w:val="Sansinterligne"/>
                   <w:jc w:val="center"/>
                   <w:rPr>
                     <w:b/>
@@ -279,8 +285,16 @@
                   <w:rPr>
                     <w:b/>
                     <w:bCs/>
+                    <w:lang w:val="fr-FR"/>
                   </w:rPr>
-                  <w:t>Juin 2009</w:t>
+                  <w:t>Juin</w:t>
+                </w:r>
+                <w:r>
+                  <w:rPr>
+                    <w:b/>
+                    <w:bCs/>
+                  </w:rPr>
+                  <w:t xml:space="preserve"> 2009</w:t>
                 </w:r>
               </w:p>
             </w:tc>
@@ -304,7 +318,7 @@
               </w:tcPr>
               <w:p>
                 <w:pPr>
-                  <w:pStyle w:val="NoSpacing"/>
+                  <w:pStyle w:val="Sansinterligne"/>
                 </w:pPr>
               </w:p>
             </w:tc>
@@ -330,7 +344,7 @@
     </w:sdt>
     <w:p>
       <w:pPr>
-        <w:pStyle w:val="Heading2"/>
+        <w:pStyle w:val="Titre2"/>
       </w:pPr>
       <w:r>
         <w:lastRenderedPageBreak/>
@@ -347,7 +361,7 @@
     </w:p>
     <w:p>
       <w:pPr>
-        <w:pStyle w:val="Heading2"/>
+        <w:pStyle w:val="Titre2"/>
       </w:pPr>
       <w:r>
         <w:t>Architecture fonctionnelle</w:t>
@@ -355,7 +369,7 @@
     </w:p>
     <w:p>
       <w:pPr>
-        <w:pStyle w:val="Heading3"/>
+        <w:pStyle w:val="Titre3"/>
       </w:pPr>
       <w:r>
         <w:t>Description</w:t>
@@ -651,7 +665,7 @@
     </w:p>
     <w:p>
       <w:pPr>
-        <w:pStyle w:val="Heading2"/>
+        <w:pStyle w:val="Titre2"/>
       </w:pPr>
       <w:r>
         <w:lastRenderedPageBreak/>
@@ -660,7 +674,7 @@
     </w:p>
     <w:p>
       <w:pPr>
-        <w:pStyle w:val="Heading3"/>
+        <w:pStyle w:val="Titre3"/>
       </w:pPr>
       <w:r>
         <w:t>Liste des fonctions </w:t>
@@ -673,61 +687,142 @@
       </w:r>
     </w:p>
     <w:p>
+      <w:pPr>
+        <w:pStyle w:val="Paragraphedeliste"/>
+        <w:numPr>
+          <w:ilvl w:val="0"/>
+          <w:numId w:val="2"/>
+        </w:numPr>
+      </w:pPr>
       <w:r>
         <w:t>Asservissement température</w:t>
       </w:r>
     </w:p>
     <w:p>
+      <w:pPr>
+        <w:pStyle w:val="Paragraphedeliste"/>
+        <w:numPr>
+          <w:ilvl w:val="0"/>
+          <w:numId w:val="2"/>
+        </w:numPr>
+      </w:pPr>
       <w:r>
         <w:t>Asservissement lumière</w:t>
       </w:r>
     </w:p>
     <w:p>
+      <w:pPr>
+        <w:pStyle w:val="Paragraphedeliste"/>
+        <w:numPr>
+          <w:ilvl w:val="0"/>
+          <w:numId w:val="2"/>
+        </w:numPr>
+      </w:pPr>
       <w:r>
         <w:t>Gestion profils lumière</w:t>
       </w:r>
     </w:p>
     <w:p>
+      <w:pPr>
+        <w:pStyle w:val="Paragraphedeliste"/>
+        <w:numPr>
+          <w:ilvl w:val="0"/>
+          <w:numId w:val="2"/>
+        </w:numPr>
+      </w:pPr>
       <w:r>
         <w:t>Mode Standalone</w:t>
       </w:r>
-    </w:p>
-    <w:p>
+      <w:r>
+        <w:t xml:space="preserve"> (</w:t>
+      </w:r>
+      <w:r>
+        <w:rPr>
+          <w:i/>
+        </w:rPr>
+        <w:t>i.e.</w:t>
+      </w:r>
+      <w:r>
+        <w:t xml:space="preserve"> </w:t>
+      </w:r>
+      <w:r>
+        <w:t>autonome</w:t>
+      </w:r>
+      <w:r>
+        <w:t>)</w:t>
+      </w:r>
+    </w:p>
+    <w:p>
+      <w:pPr>
+        <w:pStyle w:val="Paragraphedeliste"/>
+        <w:numPr>
+          <w:ilvl w:val="0"/>
+          <w:numId w:val="2"/>
+        </w:numPr>
+      </w:pPr>
       <w:r>
         <w:t>Mise à jour automatique</w:t>
       </w:r>
     </w:p>
     <w:p>
+      <w:pPr>
+        <w:pStyle w:val="Paragraphedeliste"/>
+        <w:numPr>
+          <w:ilvl w:val="0"/>
+          <w:numId w:val="2"/>
+        </w:numPr>
+      </w:pPr>
       <w:r>
         <w:t>Ajout capteurs</w:t>
       </w:r>
     </w:p>
     <w:p>
       <w:pPr>
-        <w:pStyle w:val="Heading3"/>
+        <w:pStyle w:val="Titre3"/>
       </w:pPr>
       <w:r>
         <w:t>Liste des fonctions matérielles :</w:t>
       </w:r>
     </w:p>
     <w:p>
+      <w:pPr>
+        <w:pStyle w:val="Paragraphedeliste"/>
+        <w:numPr>
+          <w:ilvl w:val="0"/>
+          <w:numId w:val="3"/>
+        </w:numPr>
+      </w:pPr>
       <w:r>
         <w:t>Communication sans-fil</w:t>
       </w:r>
     </w:p>
     <w:p>
+      <w:pPr>
+        <w:pStyle w:val="Paragraphedeliste"/>
+        <w:numPr>
+          <w:ilvl w:val="0"/>
+          <w:numId w:val="3"/>
+        </w:numPr>
+      </w:pPr>
       <w:r>
         <w:t>Faible consommation</w:t>
       </w:r>
     </w:p>
     <w:p>
+      <w:pPr>
+        <w:pStyle w:val="Paragraphedeliste"/>
+        <w:numPr>
+          <w:ilvl w:val="0"/>
+          <w:numId w:val="3"/>
+        </w:numPr>
+      </w:pPr>
       <w:r>
         <w:t>Isolation commande/forte puissance</w:t>
       </w:r>
     </w:p>
     <w:p>
       <w:pPr>
-        <w:pStyle w:val="Heading3"/>
+        <w:pStyle w:val="Titre3"/>
       </w:pPr>
       <w:r>
         <w:t>Descriptions détaillées</w:t>
@@ -735,7 +830,7 @@
     </w:p>
     <w:p>
       <w:pPr>
-        <w:pStyle w:val="Heading4"/>
+        <w:pStyle w:val="Titre4"/>
       </w:pPr>
       <w:r>
         <w:t>Asservissement température</w:t>
@@ -743,7 +838,7 @@
     </w:p>
     <w:p>
       <w:pPr>
-        <w:pStyle w:val="Heading5"/>
+        <w:pStyle w:val="Titre5"/>
       </w:pPr>
       <w:r>
         <w:t>Définition et objectifs</w:t>
@@ -757,12 +852,45 @@
         <w:t xml:space="preserve"> d’une</w:t>
       </w:r>
       <w:r>
-        <w:t xml:space="preserve"> pièce. Pour cela, des capteurs thermiques relèveront régulièrement la température, et les données seront transmises à la multiprise par communication sans-fil puis à l’ordinateur. L’ordinateur analysera les données et renverra une commande adaptée. La commande sera traitée par le microcontrôleur de la multiprise qui commandera une prise en conséquence.</w:t>
-      </w:r>
-    </w:p>
-    <w:p>
-      <w:pPr>
-        <w:pStyle w:val="Heading5"/>
+        <w:t xml:space="preserve"> pièce. Pour cela, des capteurs thermiques relèveront régulièrement la température, et les données seront transmises à la multiprise par communication sans-fil</w:t>
+      </w:r>
+      <w:r>
+        <w:t>. Cette dernière redirigera l’information</w:t>
+      </w:r>
+      <w:r>
+        <w:t xml:space="preserve"> à l’ordinateur</w:t>
+      </w:r>
+      <w:r>
+        <w:t xml:space="preserve"> </w:t>
+      </w:r>
+      <w:r>
+        <w:t xml:space="preserve">sur lequel </w:t>
+      </w:r>
+      <w:r>
+        <w:t>seront</w:t>
+      </w:r>
+      <w:r>
+        <w:t xml:space="preserve"> installé</w:t>
+      </w:r>
+      <w:r>
+        <w:t>s</w:t>
+      </w:r>
+      <w:r>
+        <w:t xml:space="preserve"> les outils développés par l’équipe Informatique du projet (Sensitive Home Informatique)</w:t>
+      </w:r>
+      <w:r>
+        <w:t xml:space="preserve">. L’ordinateur analysera les données et renverra une commande adaptée. La commande sera traitée par le microcontrôleur de la multiprise qui commandera une prise </w:t>
+      </w:r>
+      <w:r>
+        <w:t xml:space="preserve">électrique </w:t>
+      </w:r>
+      <w:r>
+        <w:t>en conséquence.</w:t>
+      </w:r>
+    </w:p>
+    <w:p>
+      <w:pPr>
+        <w:pStyle w:val="Titre5"/>
       </w:pPr>
       <w:r>
         <w:t>Description fonctionnelle :</w:t>
@@ -770,7 +898,7 @@
     </w:p>
     <w:p>
       <w:pPr>
-        <w:pStyle w:val="Heading6"/>
+        <w:pStyle w:val="Titre6"/>
       </w:pPr>
       <w:r>
         <w:t>Relevé de température</w:t>
@@ -778,7 +906,10 @@
     </w:p>
     <w:p>
       <w:r>
-        <w:t>Le relevé de température s’effectue de la manière suivante :</w:t>
+        <w:t>Le relevé de température s’e</w:t>
+      </w:r>
+      <w:r>
+        <w:t>ffectue de la manière suivante.</w:t>
       </w:r>
     </w:p>
     <w:p>
@@ -786,15 +917,30 @@
         <w:t xml:space="preserve">La multiprise effectue une requête </w:t>
       </w:r>
       <w:r>
-        <w:t>de relevé de température via communication sans-fil vers un module de capteur. Ce module de capteur est réveillé par cette requête.</w:t>
-      </w:r>
-    </w:p>
-    <w:p>
-      <w:r>
-        <w:t>Le microcontrôleur du module de capte</w:t>
-      </w:r>
-      <w:r>
-        <w:t>ur relève la température</w:t>
+        <w:t xml:space="preserve">de relevé de température via communication sans-fil vers un </w:t>
+      </w:r>
+      <w:r>
+        <w:t>module de capteurs</w:t>
+      </w:r>
+      <w:r>
+        <w:t xml:space="preserve">. Ce </w:t>
+      </w:r>
+      <w:r>
+        <w:t>module de capteurs</w:t>
+      </w:r>
+      <w:r>
+        <w:t xml:space="preserve"> est réveillé par cette requête.</w:t>
+      </w:r>
+    </w:p>
+    <w:p>
+      <w:r>
+        <w:t xml:space="preserve">Le microcontrôleur du </w:t>
+      </w:r>
+      <w:r>
+        <w:t>module de capteurs</w:t>
+      </w:r>
+      <w:r>
+        <w:t xml:space="preserve"> relève la température</w:t>
       </w:r>
       <w:r>
         <w:t xml:space="preserve"> et envoie les données à la multiprise via communication sans-fil.</w:t>
@@ -802,7 +948,13 @@
     </w:p>
     <w:p>
       <w:r>
-        <w:t xml:space="preserve">Le microprocesseur de la multiprise envoie les données </w:t>
+        <w:t xml:space="preserve">Le microprocesseur de la multiprise </w:t>
+      </w:r>
+      <w:r>
+        <w:t>relai</w:t>
+      </w:r>
+      <w:r>
+        <w:t xml:space="preserve"> les données </w:t>
       </w:r>
       <w:r>
         <w:t>à l’ordinateur</w:t>
@@ -813,7 +965,7 @@
     </w:p>
     <w:p>
       <w:pPr>
-        <w:pStyle w:val="Heading6"/>
+        <w:pStyle w:val="Titre6"/>
       </w:pPr>
       <w:r>
         <w:t>Commande</w:t>
@@ -826,7 +978,7 @@
     </w:p>
     <w:p>
       <w:pPr>
-        <w:pStyle w:val="Heading4"/>
+        <w:pStyle w:val="Titre4"/>
       </w:pPr>
       <w:r>
         <w:lastRenderedPageBreak/>
@@ -835,7 +987,7 @@
     </w:p>
     <w:p>
       <w:pPr>
-        <w:pStyle w:val="Heading5"/>
+        <w:pStyle w:val="Titre5"/>
       </w:pPr>
       <w:r>
         <w:t>Définition et objectifs</w:t>
@@ -843,12 +995,24 @@
     </w:p>
     <w:p>
       <w:r>
-        <w:t>L’asservissement lumineux a pour fonction le maintien d’un niveau de luminosité dans une pièce. Pour cela, des capteurs lumineux feront des relevés réguliers de luminosité, et les données seront transmises à la multiprise par communication sans-fil puis à l’ordinateur. L’ordinateur analysera les données et renverra une commande adaptée. La commande sera traitée par le microcontrôleur de la multiprise qui commandera une ou plusieurs prises en conséquence.</w:t>
-      </w:r>
-    </w:p>
-    <w:p>
-      <w:pPr>
-        <w:pStyle w:val="Heading5"/>
+        <w:t xml:space="preserve">L’asservissement lumineux a pour fonction le maintien d’un niveau de luminosité dans une pièce. Pour cela, des capteurs lumineux feront des </w:t>
+      </w:r>
+      <w:r>
+        <w:t>relevés réguliers de luminosité</w:t>
+      </w:r>
+      <w:r>
+        <w:t xml:space="preserve"> et les données seront transmises à la multiprise par communication sans-fil puis à l’ordinateur</w:t>
+      </w:r>
+      <w:r>
+        <w:t xml:space="preserve"> par connexion filaire</w:t>
+      </w:r>
+      <w:r>
+        <w:t>. L’ordinateur analysera les données et renverra une commande adaptée. La commande sera traitée par le microcontrôleur de la multiprise qui commandera une ou plusieurs prises en conséquence.</w:t>
+      </w:r>
+    </w:p>
+    <w:p>
+      <w:pPr>
+        <w:pStyle w:val="Titre5"/>
       </w:pPr>
       <w:r>
         <w:t>Description fonctionnelle :</w:t>
@@ -856,7 +1020,7 @@
     </w:p>
     <w:p>
       <w:pPr>
-        <w:pStyle w:val="Heading6"/>
+        <w:pStyle w:val="Titre6"/>
       </w:pPr>
       <w:r>
         <w:t>Relevé de luminosité</w:t>
@@ -864,12 +1028,27 @@
     </w:p>
     <w:p>
       <w:r>
-        <w:t>Le relevé de luminosité s’effectue de la manière suivante :</w:t>
-      </w:r>
-    </w:p>
-    <w:p>
-      <w:r>
-        <w:t>La multiprise effectue une requête de relevé de luminosité via communication sans-fil vers un module de capteur. Ce module de capteur est réveillé par cette requête.</w:t>
+        <w:t>Le relevé de luminosité s’e</w:t>
+      </w:r>
+      <w:r>
+        <w:t>ffectue de la manière suivante.</w:t>
+      </w:r>
+    </w:p>
+    <w:p>
+      <w:r>
+        <w:t xml:space="preserve">La multiprise effectue une requête de relevé de luminosité via communication sans-fil vers un </w:t>
+      </w:r>
+      <w:r>
+        <w:t>module de capteurs</w:t>
+      </w:r>
+      <w:r>
+        <w:t xml:space="preserve">. Ce </w:t>
+      </w:r>
+      <w:r>
+        <w:t>module de capteurs</w:t>
+      </w:r>
+      <w:r>
+        <w:t xml:space="preserve"> est réveillé par cette requête.</w:t>
       </w:r>
     </w:p>
     <w:p>
@@ -879,7 +1058,13 @@
     </w:p>
     <w:p>
       <w:r>
-        <w:t>Le microprocesseur de la multiprise envoie les données à l’</w:t>
+        <w:t xml:space="preserve">Le microprocesseur de la multiprise </w:t>
+      </w:r>
+      <w:r>
+        <w:t>relai</w:t>
+      </w:r>
+      <w:r>
+        <w:t xml:space="preserve"> les données à l’</w:t>
       </w:r>
       <w:r>
         <w:t>ordinateur.</w:t>
@@ -887,7 +1072,7 @@
     </w:p>
     <w:p>
       <w:pPr>
-        <w:pStyle w:val="Heading6"/>
+        <w:pStyle w:val="Titre6"/>
       </w:pPr>
       <w:r>
         <w:t>Commande</w:t>
@@ -906,7 +1091,7 @@
     </w:p>
     <w:p>
       <w:pPr>
-        <w:pStyle w:val="Heading4"/>
+        <w:pStyle w:val="Titre4"/>
       </w:pPr>
       <w:r>
         <w:t>Gestion profils lumière</w:t>
@@ -914,7 +1099,7 @@
     </w:p>
     <w:p>
       <w:pPr>
-        <w:pStyle w:val="Heading5"/>
+        <w:pStyle w:val="Titre5"/>
       </w:pPr>
       <w:r>
         <w:t>Définition et objectifs</w:t>
@@ -952,7 +1137,7 @@
     </w:p>
     <w:p>
       <w:pPr>
-        <w:pStyle w:val="Heading5"/>
+        <w:pStyle w:val="Titre5"/>
       </w:pPr>
       <w:r>
         <w:t>Description fonctionnelle</w:t>
@@ -970,7 +1155,13 @@
     </w:p>
     <w:p>
       <w:r>
-        <w:t>L’utilisateur peut sauvegarder le profil courant grâce à l’interface de la multiprise. La commande de sauvegarde sera envoyée du microcontrôleur à l’</w:t>
+        <w:t>L’utilisateur peut sauvegarder le profil courant grâce à l’interface de la multiprise. La commande de sauvegarde sera envoyée</w:t>
+      </w:r>
+      <w:r>
+        <w:t xml:space="preserve"> de la multiprise</w:t>
+      </w:r>
+      <w:r>
+        <w:t xml:space="preserve"> à l’</w:t>
       </w:r>
       <w:r>
         <w:t>ordinateur.</w:t>
@@ -978,7 +1169,7 @@
     </w:p>
     <w:p>
       <w:pPr>
-        <w:pStyle w:val="Heading4"/>
+        <w:pStyle w:val="Titre4"/>
       </w:pPr>
       <w:r>
         <w:lastRenderedPageBreak/>
@@ -987,7 +1178,7 @@
     </w:p>
     <w:p>
       <w:pPr>
-        <w:pStyle w:val="Heading5"/>
+        <w:pStyle w:val="Titre5"/>
       </w:pPr>
       <w:r>
         <w:t>Définition et objectifs</w:t>
@@ -995,7 +1186,13 @@
     </w:p>
     <w:p>
       <w:r>
-        <w:t xml:space="preserve">Dans le cas d’une communication interrompu entre la multiprise et l’ordinateur, le système est en mesure de fonctionner de manière autonome (standalone). </w:t>
+        <w:t>Dans le cas d’une communication interrompu</w:t>
+      </w:r>
+      <w:r>
+        <w:t>e</w:t>
+      </w:r>
+      <w:r>
+        <w:t xml:space="preserve"> entre la multiprise et l’ordinateur, le système est en mesure de fonctionner de manière autonome (standalone). </w:t>
       </w:r>
     </w:p>
     <w:p>
@@ -1010,7 +1207,7 @@
     </w:p>
     <w:p>
       <w:pPr>
-        <w:pStyle w:val="Heading5"/>
+        <w:pStyle w:val="Titre5"/>
       </w:pPr>
       <w:r>
         <w:t>Description fonctionnelle</w:t>
@@ -1018,7 +1215,13 @@
     </w:p>
     <w:p>
       <w:r>
-        <w:t>En cas de timeout atteint lors d’une communication vers l’ordinateur, le  microcontrôleur de la multiprise maintient l’état de la multiprise avant perte de communication.</w:t>
+        <w:t>En cas de timeout atteint lors d’une communication vers l’ordi</w:t>
+      </w:r>
+      <w:r>
+        <w:t xml:space="preserve">nateur, le </w:t>
+      </w:r>
+      <w:r>
+        <w:t>microcontrôleur de la multiprise maintient l’état de la multiprise avant perte de communication.</w:t>
       </w:r>
     </w:p>
     <w:p>
@@ -1038,7 +1241,7 @@
     </w:p>
     <w:p>
       <w:pPr>
-        <w:pStyle w:val="Heading4"/>
+        <w:pStyle w:val="Titre4"/>
       </w:pPr>
       <w:r>
         <w:t>Mise à jour automatique</w:t>
@@ -1046,7 +1249,7 @@
     </w:p>
     <w:p>
       <w:pPr>
-        <w:pStyle w:val="Heading5"/>
+        <w:pStyle w:val="Titre5"/>
       </w:pPr>
       <w:r>
         <w:t>Définition et objectifs</w:t>
@@ -1059,12 +1262,18 @@
     </w:p>
     <w:p>
       <w:r>
-        <w:t>Ces mises doivent se dérouler de manière automatique sans l’intervention de l’utilisateur.</w:t>
-      </w:r>
-    </w:p>
-    <w:p>
-      <w:pPr>
-        <w:pStyle w:val="Heading5"/>
+        <w:t xml:space="preserve">Ces mises </w:t>
+      </w:r>
+      <w:r>
+        <w:t xml:space="preserve">à jour </w:t>
+      </w:r>
+      <w:r>
+        <w:t>doivent se dérouler de manière automatique sans l’intervention de l’utilisateur.</w:t>
+      </w:r>
+    </w:p>
+    <w:p>
+      <w:pPr>
+        <w:pStyle w:val="Titre5"/>
       </w:pPr>
       <w:r>
         <w:t>Description fonctionnelle</w:t>
@@ -1072,7 +1281,7 @@
     </w:p>
     <w:p>
       <w:pPr>
-        <w:pStyle w:val="Heading6"/>
+        <w:pStyle w:val="Titre6"/>
       </w:pPr>
       <w:r>
         <w:t>Récupération de la mise à jour :</w:t>
@@ -1093,7 +1302,7 @@
     </w:p>
     <w:p>
       <w:pPr>
-        <w:pStyle w:val="Heading6"/>
+        <w:pStyle w:val="Titre6"/>
       </w:pPr>
       <w:r>
         <w:t>Application de la mise à jour :</w:t>
@@ -1101,25 +1310,74 @@
     </w:p>
     <w:p>
       <w:r>
-        <w:t>Si la mise à jour est pour les microcontrôleurs des modules de capteurs, la mise à jour est envoyée aux modules de capteurs.</w:t>
-      </w:r>
-    </w:p>
-    <w:p>
-      <w:r>
-        <w:t>Sinon, le microcontrôleur de la multiprise applique la mise à jour.</w:t>
-      </w:r>
-    </w:p>
-    <w:p>
-      <w:pPr>
-        <w:pStyle w:val="Heading4"/>
-      </w:pPr>
-      <w:r>
+        <w:t xml:space="preserve">Si la mise à jour </w:t>
+      </w:r>
+      <w:r>
+        <w:t>destinée</w:t>
+      </w:r>
+      <w:r>
+        <w:t xml:space="preserve"> </w:t>
+      </w:r>
+      <w:r>
+        <w:t xml:space="preserve">aux </w:t>
+      </w:r>
+      <w:r>
+        <w:t xml:space="preserve">modules de capteurs, </w:t>
+      </w:r>
+      <w:r>
+        <w:t>elle y</w:t>
+      </w:r>
+      <w:r>
+        <w:t xml:space="preserve"> est </w:t>
+      </w:r>
+      <w:r>
+        <w:t>transmise</w:t>
+      </w:r>
+      <w:r>
+        <w:t xml:space="preserve"> </w:t>
+      </w:r>
+      <w:r>
+        <w:t>automatiquement</w:t>
+      </w:r>
+      <w:r>
+        <w:t>.</w:t>
+      </w:r>
+      <w:r>
+        <w:t xml:space="preserve"> Lors de la mise à jour, le module de capteurs ne collecte plus les données environnantes. Une fois mis à jour, le module de capteurs reprend son fonctionnement normal. Si un incident a lieu lors de la mise à jour, l’utilisateur en sera prévenu sur l’interface web et devra manuellement restaurer le firmware d’origine en appuyant simplement sur un bouton.</w:t>
+      </w:r>
+      <w:r>
+        <w:t xml:space="preserve"> Si plusieurs modules de capteurs sont à proximités, leur mise à jour est effectuée l’un après l’autre.</w:t>
+      </w:r>
+    </w:p>
+    <w:p>
+      <w:r>
+        <w:t xml:space="preserve">Sinon, le microcontrôleur de la multiprise </w:t>
+      </w:r>
+      <w:r>
+        <w:t>s’</w:t>
+      </w:r>
+      <w:r>
+        <w:t>applique la mise à jour.</w:t>
+      </w:r>
+      <w:r>
+        <w:t xml:space="preserve"> Lors de la mise à jour, </w:t>
+      </w:r>
+      <w:r>
+        <w:t>les prises électriques conservent leur état. Une fois mise à jour, la multiprise reprend sont fonctionnement normal.</w:t>
+      </w:r>
+    </w:p>
+    <w:p>
+      <w:pPr>
+        <w:pStyle w:val="Titre4"/>
+      </w:pPr>
+      <w:r>
+        <w:lastRenderedPageBreak/>
         <w:t>Ajout capteurs</w:t>
       </w:r>
     </w:p>
     <w:p>
       <w:pPr>
-        <w:pStyle w:val="Heading5"/>
+        <w:pStyle w:val="Titre5"/>
       </w:pPr>
       <w:r>
         <w:t>Définition et objectifs</w:t>
@@ -1132,13 +1390,12 @@
     </w:p>
     <w:p>
       <w:r>
-        <w:lastRenderedPageBreak/>
         <w:t>Ces nouveaux capteurs sont gérés par le système grâce aux mises à jour.</w:t>
       </w:r>
     </w:p>
     <w:p>
       <w:pPr>
-        <w:pStyle w:val="Heading5"/>
+        <w:pStyle w:val="Titre5"/>
       </w:pPr>
       <w:r>
         <w:t>Description fonctionnelle</w:t>
@@ -1151,7 +1408,7 @@
     </w:p>
     <w:p>
       <w:pPr>
-        <w:pStyle w:val="Heading4"/>
+        <w:pStyle w:val="Titre4"/>
       </w:pPr>
       <w:r>
         <w:t>Communication sans-fil</w:t>
@@ -1159,7 +1416,7 @@
     </w:p>
     <w:p>
       <w:pPr>
-        <w:pStyle w:val="Heading5"/>
+        <w:pStyle w:val="Titre5"/>
       </w:pPr>
       <w:r>
         <w:t>Définition et objectifs</w:t>
@@ -1172,7 +1429,7 @@
     </w:p>
     <w:p>
       <w:pPr>
-        <w:pStyle w:val="Heading5"/>
+        <w:pStyle w:val="Titre5"/>
       </w:pPr>
       <w:r>
         <w:t>Description fonctionnelle</w:t>
@@ -1194,12 +1451,24 @@
         <w:t xml:space="preserve">ons doit être suffisant pour transmettre </w:t>
       </w:r>
       <w:r>
-        <w:t>les mises à jour en un temps assez court (&lt;5secondes).</w:t>
-      </w:r>
-    </w:p>
-    <w:p>
-      <w:pPr>
-        <w:pStyle w:val="Heading4"/>
+        <w:t>les mises à</w:t>
+      </w:r>
+      <w:r>
+        <w:t xml:space="preserve"> jour en un temps assez court (inférieur à </w:t>
+      </w:r>
+      <w:r>
+        <w:t>5</w:t>
+      </w:r>
+      <w:r>
+        <w:t xml:space="preserve"> </w:t>
+      </w:r>
+      <w:r>
+        <w:t>secondes).</w:t>
+      </w:r>
+    </w:p>
+    <w:p>
+      <w:pPr>
+        <w:pStyle w:val="Titre4"/>
       </w:pPr>
       <w:r>
         <w:t>Faible consommation</w:t>
@@ -1207,7 +1476,7 @@
     </w:p>
     <w:p>
       <w:pPr>
-        <w:pStyle w:val="Heading5"/>
+        <w:pStyle w:val="Titre5"/>
       </w:pPr>
       <w:r>
         <w:t>Définition et objectifs</w:t>
@@ -1215,12 +1484,18 @@
     </w:p>
     <w:p>
       <w:r>
-        <w:t>Les modules fonctionnant sur pile, la faible consommation est nécessaire.</w:t>
-      </w:r>
-    </w:p>
-    <w:p>
-      <w:pPr>
-        <w:pStyle w:val="Heading5"/>
+        <w:t xml:space="preserve">Les modules fonctionnant sur pile, </w:t>
+      </w:r>
+      <w:r>
+        <w:t>une</w:t>
+      </w:r>
+      <w:r>
+        <w:t xml:space="preserve"> faible consommation est nécessaire.</w:t>
+      </w:r>
+    </w:p>
+    <w:p>
+      <w:pPr>
+        <w:pStyle w:val="Titre5"/>
       </w:pPr>
       <w:r>
         <w:t>Description fonctionnelle</w:t>
@@ -1228,15 +1503,18 @@
     </w:p>
     <w:p>
       <w:r>
-        <w:t xml:space="preserve">Le module </w:t>
-      </w:r>
-      <w:r>
-        <w:t>de capteur consomme de l’énergie uniquement lorsqu’il est nécessaire (relevés, mises à jour).</w:t>
-      </w:r>
-    </w:p>
-    <w:p>
-      <w:pPr>
-        <w:pStyle w:val="Heading4"/>
+        <w:t xml:space="preserve">Le </w:t>
+      </w:r>
+      <w:r>
+        <w:t>module de capteurs</w:t>
+      </w:r>
+      <w:r>
+        <w:t xml:space="preserve"> consomme de l’énergie uniquement lorsqu’il est nécessaire (relevés, mises à jour).</w:t>
+      </w:r>
+    </w:p>
+    <w:p>
+      <w:pPr>
+        <w:pStyle w:val="Titre4"/>
       </w:pPr>
       <w:r>
         <w:t>Isolation commande/forte puissance</w:t>
@@ -1244,7 +1522,7 @@
     </w:p>
     <w:p>
       <w:pPr>
-        <w:pStyle w:val="Heading5"/>
+        <w:pStyle w:val="Titre5"/>
       </w:pPr>
       <w:r>
         <w:t>Définition et objectifs</w:t>
@@ -1257,7 +1535,7 @@
     </w:p>
     <w:p>
       <w:pPr>
-        <w:pStyle w:val="Heading5"/>
+        <w:pStyle w:val="Titre5"/>
       </w:pPr>
       <w:r>
         <w:t>Description fonctionnelle</w:t>
@@ -1293,8 +1571,8 @@
       </w:r>
     </w:p>
     <w:sectPr>
-      <w:headerReference w:type="default" r:id="rId8"/>
-      <w:footerReference w:type="default" r:id="rId9"/>
+      <w:headerReference w:type="default" r:id="rId9"/>
+      <w:footerReference w:type="default" r:id="rId10"/>
       <w:pgSz w:w="11906" w:h="16838"/>
       <w:pgMar w:top="1417" w:right="1417" w:bottom="1417" w:left="1417" w:header="708" w:footer="708" w:gutter="0"/>
       <w:cols w:space="708"/>
@@ -1334,13 +1612,14 @@
 <w:ftr xmlns:ve="http://schemas.openxmlformats.org/markup-compatibility/2006" xmlns:o="urn:schemas-microsoft-com:office:office" xmlns:r="http://schemas.openxmlformats.org/officeDocument/2006/relationships" xmlns:m="http://schemas.openxmlformats.org/officeDocument/2006/math" xmlns:v="urn:schemas-microsoft-com:vml" xmlns:wp="http://schemas.openxmlformats.org/drawingml/2006/wordprocessingDrawing" xmlns:w10="urn:schemas-microsoft-com:office:word" xmlns:w="http://schemas.openxmlformats.org/wordprocessingml/2006/main" xmlns:wne="http://schemas.microsoft.com/office/word/2006/wordml">
   <w:p>
     <w:pPr>
-      <w:pStyle w:val="Footer"/>
+      <w:pStyle w:val="Pieddepage"/>
       <w:pBdr>
         <w:top w:val="single" w:sz="4" w:space="1" w:color="A5A5A5" w:themeColor="background1" w:themeShade="A5"/>
       </w:pBdr>
       <w:jc w:val="right"/>
       <w:rPr>
         <w:color w:val="7F7F7F" w:themeColor="background1" w:themeShade="7F"/>
+        <w:lang w:val="en-US"/>
       </w:rPr>
     </w:pPr>
     <w:sdt>
@@ -1348,6 +1627,7 @@
         <w:rPr>
           <w:noProof/>
           <w:color w:val="7F7F7F" w:themeColor="background1" w:themeShade="7F"/>
+          <w:lang w:val="en-US"/>
         </w:rPr>
         <w:alias w:val="Company"/>
         <w:id w:val="76161118"/>
@@ -1362,6 +1642,7 @@
           <w:rPr>
             <w:noProof/>
             <w:color w:val="7F7F7F" w:themeColor="background1" w:themeShade="7F"/>
+            <w:lang w:val="en-US"/>
           </w:rPr>
           <w:t>ESIEE ENGINEERING</w:t>
         </w:r>
@@ -1443,7 +1724,7 @@
                         <w:noProof/>
                         <w:color w:val="4F81BD" w:themeColor="accent1"/>
                       </w:rPr>
-                      <w:t>6</w:t>
+                      <w:t>2</w:t>
                     </w:r>
                   </w:fldSimple>
                 </w:p>
@@ -1457,6 +1738,7 @@
     <w:r>
       <w:rPr>
         <w:color w:val="7F7F7F" w:themeColor="background1" w:themeShade="7F"/>
+        <w:lang w:val="en-US"/>
       </w:rPr>
       <w:t xml:space="preserve"> | </w:t>
     </w:r>
@@ -1464,12 +1746,10 @@
       <w:sdtPr>
         <w:rPr>
           <w:color w:val="7F7F7F" w:themeColor="background1" w:themeShade="7F"/>
+          <w:lang w:val="en-US"/>
         </w:rPr>
         <w:alias w:val="Address"/>
         <w:id w:val="76161122"/>
-        <w:placeholder>
-          <w:docPart w:val="110B6A7FBCFB42469CC62C99989E3988"/>
-        </w:placeholder>
         <w:dataBinding w:prefixMappings="xmlns:ns0='http://schemas.microsoft.com/office/2006/coverPageProps'" w:xpath="/ns0:CoverPageProperties[1]/ns0:CompanyAddress[1]" w:storeItemID="{55AF091B-3C7A-41E3-B477-F2FDAA23CFDA}"/>
         <w:text w:multiLine="1"/>
       </w:sdtPr>
@@ -1477,6 +1757,7 @@
         <w:r>
           <w:rPr>
             <w:color w:val="7F7F7F" w:themeColor="background1" w:themeShade="7F"/>
+            <w:lang w:val="en-US"/>
           </w:rPr>
           <w:t>Projet fin I3 | Sensitive Home Electronique | Juin 2009</w:t>
         </w:r>
@@ -1485,7 +1766,10 @@
   </w:p>
   <w:p>
     <w:pPr>
-      <w:pStyle w:val="Footer"/>
+      <w:pStyle w:val="Pieddepage"/>
+      <w:rPr>
+        <w:lang w:val="en-US"/>
+      </w:rPr>
     </w:pPr>
   </w:p>
 </w:ftr>
@@ -1531,7 +1815,7 @@
     <w:sdtContent>
       <w:p>
         <w:pPr>
-          <w:pStyle w:val="Header"/>
+          <w:pStyle w:val="En-tte"/>
           <w:pBdr>
             <w:between w:val="single" w:sz="4" w:space="1" w:color="4F81BD" w:themeColor="accent1"/>
           </w:pBdr>
@@ -1546,7 +1830,7 @@
   </w:sdt>
   <w:p>
     <w:pPr>
-      <w:pStyle w:val="Header"/>
+      <w:pStyle w:val="En-tte"/>
       <w:pBdr>
         <w:between w:val="single" w:sz="4" w:space="1" w:color="4F81BD" w:themeColor="accent1"/>
       </w:pBdr>
@@ -1559,10 +1843,363 @@
   </w:p>
   <w:p>
     <w:pPr>
-      <w:pStyle w:val="Header"/>
+      <w:pStyle w:val="En-tte"/>
     </w:pPr>
   </w:p>
 </w:hdr>
+</file>
+
+<file path=word/numbering.xml><?xml version="1.0" encoding="utf-8"?>
+<w:numbering xmlns:ve="http://schemas.openxmlformats.org/markup-compatibility/2006" xmlns:o="urn:schemas-microsoft-com:office:office" xmlns:r="http://schemas.openxmlformats.org/officeDocument/2006/relationships" xmlns:m="http://schemas.openxmlformats.org/officeDocument/2006/math" xmlns:v="urn:schemas-microsoft-com:vml" xmlns:wp="http://schemas.openxmlformats.org/drawingml/2006/wordprocessingDrawing" xmlns:w10="urn:schemas-microsoft-com:office:word" xmlns:w="http://schemas.openxmlformats.org/wordprocessingml/2006/main" xmlns:wne="http://schemas.microsoft.com/office/word/2006/wordml">
+  <w:abstractNum w:abstractNumId="0">
+    <w:nsid w:val="060E023A"/>
+    <w:multiLevelType w:val="hybridMultilevel"/>
+    <w:tmpl w:val="26F00B76"/>
+    <w:lvl w:ilvl="0" w:tplc="040C0005">
+      <w:start w:val="1"/>
+      <w:numFmt w:val="bullet"/>
+      <w:lvlText w:val=""/>
+      <w:lvlJc w:val="left"/>
+      <w:pPr>
+        <w:ind w:left="720" w:hanging="360"/>
+      </w:pPr>
+      <w:rPr>
+        <w:rFonts w:ascii="Wingdings" w:hAnsi="Wingdings" w:hint="default"/>
+      </w:rPr>
+    </w:lvl>
+    <w:lvl w:ilvl="1" w:tplc="040C0003" w:tentative="1">
+      <w:start w:val="1"/>
+      <w:numFmt w:val="bullet"/>
+      <w:lvlText w:val="o"/>
+      <w:lvlJc w:val="left"/>
+      <w:pPr>
+        <w:ind w:left="1440" w:hanging="360"/>
+      </w:pPr>
+      <w:rPr>
+        <w:rFonts w:ascii="Courier New" w:hAnsi="Courier New" w:cs="Courier New" w:hint="default"/>
+      </w:rPr>
+    </w:lvl>
+    <w:lvl w:ilvl="2" w:tplc="040C0005" w:tentative="1">
+      <w:start w:val="1"/>
+      <w:numFmt w:val="bullet"/>
+      <w:lvlText w:val=""/>
+      <w:lvlJc w:val="left"/>
+      <w:pPr>
+        <w:ind w:left="2160" w:hanging="360"/>
+      </w:pPr>
+      <w:rPr>
+        <w:rFonts w:ascii="Wingdings" w:hAnsi="Wingdings" w:hint="default"/>
+      </w:rPr>
+    </w:lvl>
+    <w:lvl w:ilvl="3" w:tplc="040C0001" w:tentative="1">
+      <w:start w:val="1"/>
+      <w:numFmt w:val="bullet"/>
+      <w:lvlText w:val=""/>
+      <w:lvlJc w:val="left"/>
+      <w:pPr>
+        <w:ind w:left="2880" w:hanging="360"/>
+      </w:pPr>
+      <w:rPr>
+        <w:rFonts w:ascii="Symbol" w:hAnsi="Symbol" w:hint="default"/>
+      </w:rPr>
+    </w:lvl>
+    <w:lvl w:ilvl="4" w:tplc="040C0003" w:tentative="1">
+      <w:start w:val="1"/>
+      <w:numFmt w:val="bullet"/>
+      <w:lvlText w:val="o"/>
+      <w:lvlJc w:val="left"/>
+      <w:pPr>
+        <w:ind w:left="3600" w:hanging="360"/>
+      </w:pPr>
+      <w:rPr>
+        <w:rFonts w:ascii="Courier New" w:hAnsi="Courier New" w:cs="Courier New" w:hint="default"/>
+      </w:rPr>
+    </w:lvl>
+    <w:lvl w:ilvl="5" w:tplc="040C0005" w:tentative="1">
+      <w:start w:val="1"/>
+      <w:numFmt w:val="bullet"/>
+      <w:lvlText w:val=""/>
+      <w:lvlJc w:val="left"/>
+      <w:pPr>
+        <w:ind w:left="4320" w:hanging="360"/>
+      </w:pPr>
+      <w:rPr>
+        <w:rFonts w:ascii="Wingdings" w:hAnsi="Wingdings" w:hint="default"/>
+      </w:rPr>
+    </w:lvl>
+    <w:lvl w:ilvl="6" w:tplc="040C0001" w:tentative="1">
+      <w:start w:val="1"/>
+      <w:numFmt w:val="bullet"/>
+      <w:lvlText w:val=""/>
+      <w:lvlJc w:val="left"/>
+      <w:pPr>
+        <w:ind w:left="5040" w:hanging="360"/>
+      </w:pPr>
+      <w:rPr>
+        <w:rFonts w:ascii="Symbol" w:hAnsi="Symbol" w:hint="default"/>
+      </w:rPr>
+    </w:lvl>
+    <w:lvl w:ilvl="7" w:tplc="040C0003" w:tentative="1">
+      <w:start w:val="1"/>
+      <w:numFmt w:val="bullet"/>
+      <w:lvlText w:val="o"/>
+      <w:lvlJc w:val="left"/>
+      <w:pPr>
+        <w:ind w:left="5760" w:hanging="360"/>
+      </w:pPr>
+      <w:rPr>
+        <w:rFonts w:ascii="Courier New" w:hAnsi="Courier New" w:cs="Courier New" w:hint="default"/>
+      </w:rPr>
+    </w:lvl>
+    <w:lvl w:ilvl="8" w:tplc="040C0005" w:tentative="1">
+      <w:start w:val="1"/>
+      <w:numFmt w:val="bullet"/>
+      <w:lvlText w:val=""/>
+      <w:lvlJc w:val="left"/>
+      <w:pPr>
+        <w:ind w:left="6480" w:hanging="360"/>
+      </w:pPr>
+      <w:rPr>
+        <w:rFonts w:ascii="Wingdings" w:hAnsi="Wingdings" w:hint="default"/>
+      </w:rPr>
+    </w:lvl>
+  </w:abstractNum>
+  <w:abstractNum w:abstractNumId="1">
+    <w:nsid w:val="15E2242B"/>
+    <w:multiLevelType w:val="hybridMultilevel"/>
+    <w:tmpl w:val="5F98CB86"/>
+    <w:lvl w:ilvl="0" w:tplc="B12674BE">
+      <w:start w:val="1"/>
+      <w:numFmt w:val="bullet"/>
+      <w:lvlText w:val=""/>
+      <w:lvlJc w:val="left"/>
+      <w:pPr>
+        <w:ind w:left="720" w:hanging="360"/>
+      </w:pPr>
+      <w:rPr>
+        <w:rFonts w:ascii="Symbol" w:hAnsi="Symbol" w:hint="default"/>
+      </w:rPr>
+    </w:lvl>
+    <w:lvl w:ilvl="1" w:tplc="040C0003" w:tentative="1">
+      <w:start w:val="1"/>
+      <w:numFmt w:val="bullet"/>
+      <w:lvlText w:val="o"/>
+      <w:lvlJc w:val="left"/>
+      <w:pPr>
+        <w:ind w:left="1440" w:hanging="360"/>
+      </w:pPr>
+      <w:rPr>
+        <w:rFonts w:ascii="Courier New" w:hAnsi="Courier New" w:cs="Courier New" w:hint="default"/>
+      </w:rPr>
+    </w:lvl>
+    <w:lvl w:ilvl="2" w:tplc="040C0005" w:tentative="1">
+      <w:start w:val="1"/>
+      <w:numFmt w:val="bullet"/>
+      <w:lvlText w:val=""/>
+      <w:lvlJc w:val="left"/>
+      <w:pPr>
+        <w:ind w:left="2160" w:hanging="360"/>
+      </w:pPr>
+      <w:rPr>
+        <w:rFonts w:ascii="Wingdings" w:hAnsi="Wingdings" w:hint="default"/>
+      </w:rPr>
+    </w:lvl>
+    <w:lvl w:ilvl="3" w:tplc="040C0001" w:tentative="1">
+      <w:start w:val="1"/>
+      <w:numFmt w:val="bullet"/>
+      <w:lvlText w:val=""/>
+      <w:lvlJc w:val="left"/>
+      <w:pPr>
+        <w:ind w:left="2880" w:hanging="360"/>
+      </w:pPr>
+      <w:rPr>
+        <w:rFonts w:ascii="Symbol" w:hAnsi="Symbol" w:hint="default"/>
+      </w:rPr>
+    </w:lvl>
+    <w:lvl w:ilvl="4" w:tplc="040C0003" w:tentative="1">
+      <w:start w:val="1"/>
+      <w:numFmt w:val="bullet"/>
+      <w:lvlText w:val="o"/>
+      <w:lvlJc w:val="left"/>
+      <w:pPr>
+        <w:ind w:left="3600" w:hanging="360"/>
+      </w:pPr>
+      <w:rPr>
+        <w:rFonts w:ascii="Courier New" w:hAnsi="Courier New" w:cs="Courier New" w:hint="default"/>
+      </w:rPr>
+    </w:lvl>
+    <w:lvl w:ilvl="5" w:tplc="040C0005" w:tentative="1">
+      <w:start w:val="1"/>
+      <w:numFmt w:val="bullet"/>
+      <w:lvlText w:val=""/>
+      <w:lvlJc w:val="left"/>
+      <w:pPr>
+        <w:ind w:left="4320" w:hanging="360"/>
+      </w:pPr>
+      <w:rPr>
+        <w:rFonts w:ascii="Wingdings" w:hAnsi="Wingdings" w:hint="default"/>
+      </w:rPr>
+    </w:lvl>
+    <w:lvl w:ilvl="6" w:tplc="040C0001" w:tentative="1">
+      <w:start w:val="1"/>
+      <w:numFmt w:val="bullet"/>
+      <w:lvlText w:val=""/>
+      <w:lvlJc w:val="left"/>
+      <w:pPr>
+        <w:ind w:left="5040" w:hanging="360"/>
+      </w:pPr>
+      <w:rPr>
+        <w:rFonts w:ascii="Symbol" w:hAnsi="Symbol" w:hint="default"/>
+      </w:rPr>
+    </w:lvl>
+    <w:lvl w:ilvl="7" w:tplc="040C0003" w:tentative="1">
+      <w:start w:val="1"/>
+      <w:numFmt w:val="bullet"/>
+      <w:lvlText w:val="o"/>
+      <w:lvlJc w:val="left"/>
+      <w:pPr>
+        <w:ind w:left="5760" w:hanging="360"/>
+      </w:pPr>
+      <w:rPr>
+        <w:rFonts w:ascii="Courier New" w:hAnsi="Courier New" w:cs="Courier New" w:hint="default"/>
+      </w:rPr>
+    </w:lvl>
+    <w:lvl w:ilvl="8" w:tplc="040C0005" w:tentative="1">
+      <w:start w:val="1"/>
+      <w:numFmt w:val="bullet"/>
+      <w:lvlText w:val=""/>
+      <w:lvlJc w:val="left"/>
+      <w:pPr>
+        <w:ind w:left="6480" w:hanging="360"/>
+      </w:pPr>
+      <w:rPr>
+        <w:rFonts w:ascii="Wingdings" w:hAnsi="Wingdings" w:hint="default"/>
+      </w:rPr>
+    </w:lvl>
+  </w:abstractNum>
+  <w:abstractNum w:abstractNumId="2">
+    <w:nsid w:val="6D4D6D9F"/>
+    <w:multiLevelType w:val="hybridMultilevel"/>
+    <w:tmpl w:val="6F8A937C"/>
+    <w:lvl w:ilvl="0" w:tplc="040C0005">
+      <w:start w:val="1"/>
+      <w:numFmt w:val="bullet"/>
+      <w:lvlText w:val=""/>
+      <w:lvlJc w:val="left"/>
+      <w:pPr>
+        <w:ind w:left="720" w:hanging="360"/>
+      </w:pPr>
+      <w:rPr>
+        <w:rFonts w:ascii="Wingdings" w:hAnsi="Wingdings" w:hint="default"/>
+      </w:rPr>
+    </w:lvl>
+    <w:lvl w:ilvl="1" w:tplc="040C0003" w:tentative="1">
+      <w:start w:val="1"/>
+      <w:numFmt w:val="bullet"/>
+      <w:lvlText w:val="o"/>
+      <w:lvlJc w:val="left"/>
+      <w:pPr>
+        <w:ind w:left="1440" w:hanging="360"/>
+      </w:pPr>
+      <w:rPr>
+        <w:rFonts w:ascii="Courier New" w:hAnsi="Courier New" w:cs="Courier New" w:hint="default"/>
+      </w:rPr>
+    </w:lvl>
+    <w:lvl w:ilvl="2" w:tplc="040C0005" w:tentative="1">
+      <w:start w:val="1"/>
+      <w:numFmt w:val="bullet"/>
+      <w:lvlText w:val=""/>
+      <w:lvlJc w:val="left"/>
+      <w:pPr>
+        <w:ind w:left="2160" w:hanging="360"/>
+      </w:pPr>
+      <w:rPr>
+        <w:rFonts w:ascii="Wingdings" w:hAnsi="Wingdings" w:hint="default"/>
+      </w:rPr>
+    </w:lvl>
+    <w:lvl w:ilvl="3" w:tplc="040C0001" w:tentative="1">
+      <w:start w:val="1"/>
+      <w:numFmt w:val="bullet"/>
+      <w:lvlText w:val=""/>
+      <w:lvlJc w:val="left"/>
+      <w:pPr>
+        <w:ind w:left="2880" w:hanging="360"/>
+      </w:pPr>
+      <w:rPr>
+        <w:rFonts w:ascii="Symbol" w:hAnsi="Symbol" w:hint="default"/>
+      </w:rPr>
+    </w:lvl>
+    <w:lvl w:ilvl="4" w:tplc="040C0003" w:tentative="1">
+      <w:start w:val="1"/>
+      <w:numFmt w:val="bullet"/>
+      <w:lvlText w:val="o"/>
+      <w:lvlJc w:val="left"/>
+      <w:pPr>
+        <w:ind w:left="3600" w:hanging="360"/>
+      </w:pPr>
+      <w:rPr>
+        <w:rFonts w:ascii="Courier New" w:hAnsi="Courier New" w:cs="Courier New" w:hint="default"/>
+      </w:rPr>
+    </w:lvl>
+    <w:lvl w:ilvl="5" w:tplc="040C0005" w:tentative="1">
+      <w:start w:val="1"/>
+      <w:numFmt w:val="bullet"/>
+      <w:lvlText w:val=""/>
+      <w:lvlJc w:val="left"/>
+      <w:pPr>
+        <w:ind w:left="4320" w:hanging="360"/>
+      </w:pPr>
+      <w:rPr>
+        <w:rFonts w:ascii="Wingdings" w:hAnsi="Wingdings" w:hint="default"/>
+      </w:rPr>
+    </w:lvl>
+    <w:lvl w:ilvl="6" w:tplc="040C0001" w:tentative="1">
+      <w:start w:val="1"/>
+      <w:numFmt w:val="bullet"/>
+      <w:lvlText w:val=""/>
+      <w:lvlJc w:val="left"/>
+      <w:pPr>
+        <w:ind w:left="5040" w:hanging="360"/>
+      </w:pPr>
+      <w:rPr>
+        <w:rFonts w:ascii="Symbol" w:hAnsi="Symbol" w:hint="default"/>
+      </w:rPr>
+    </w:lvl>
+    <w:lvl w:ilvl="7" w:tplc="040C0003" w:tentative="1">
+      <w:start w:val="1"/>
+      <w:numFmt w:val="bullet"/>
+      <w:lvlText w:val="o"/>
+      <w:lvlJc w:val="left"/>
+      <w:pPr>
+        <w:ind w:left="5760" w:hanging="360"/>
+      </w:pPr>
+      <w:rPr>
+        <w:rFonts w:ascii="Courier New" w:hAnsi="Courier New" w:cs="Courier New" w:hint="default"/>
+      </w:rPr>
+    </w:lvl>
+    <w:lvl w:ilvl="8" w:tplc="040C0005" w:tentative="1">
+      <w:start w:val="1"/>
+      <w:numFmt w:val="bullet"/>
+      <w:lvlText w:val=""/>
+      <w:lvlJc w:val="left"/>
+      <w:pPr>
+        <w:ind w:left="6480" w:hanging="360"/>
+      </w:pPr>
+      <w:rPr>
+        <w:rFonts w:ascii="Wingdings" w:hAnsi="Wingdings" w:hint="default"/>
+      </w:rPr>
+    </w:lvl>
+  </w:abstractNum>
+  <w:num w:numId="1">
+    <w:abstractNumId w:val="1"/>
+  </w:num>
+  <w:num w:numId="2">
+    <w:abstractNumId w:val="2"/>
+  </w:num>
+  <w:num w:numId="3">
+    <w:abstractNumId w:val="0"/>
+  </w:num>
+</w:numbering>
 </file>
 
 <file path=word/styles.xml><?xml version="1.0" encoding="utf-8"?>
@@ -1729,11 +2366,11 @@
       <w:jc w:val="both"/>
     </w:pPr>
   </w:style>
-  <w:style w:type="paragraph" w:styleId="Heading1">
+  <w:style w:type="paragraph" w:styleId="Titre1">
     <w:name w:val="heading 1"/>
     <w:basedOn w:val="Normal"/>
     <w:next w:val="Normal"/>
-    <w:link w:val="Heading1Char"/>
+    <w:link w:val="Titre1Car"/>
     <w:uiPriority w:val="9"/>
     <w:qFormat/>
     <w:rsid w:val="00D77E04"/>
@@ -1752,13 +2389,12 @@
       <w:szCs w:val="28"/>
     </w:rPr>
   </w:style>
-  <w:style w:type="paragraph" w:styleId="Heading2">
+  <w:style w:type="paragraph" w:styleId="Titre2">
     <w:name w:val="heading 2"/>
     <w:basedOn w:val="Normal"/>
     <w:next w:val="Normal"/>
-    <w:link w:val="Heading2Char"/>
+    <w:link w:val="Titre2Car"/>
     <w:uiPriority w:val="9"/>
-    <w:semiHidden/>
     <w:unhideWhenUsed/>
     <w:qFormat/>
     <w:rsid w:val="00D77E04"/>
@@ -1777,11 +2413,11 @@
       <w:szCs w:val="26"/>
     </w:rPr>
   </w:style>
-  <w:style w:type="paragraph" w:styleId="Heading3">
+  <w:style w:type="paragraph" w:styleId="Titre3">
     <w:name w:val="heading 3"/>
     <w:basedOn w:val="Normal"/>
     <w:next w:val="Normal"/>
-    <w:link w:val="Heading3Char"/>
+    <w:link w:val="Titre3Car"/>
     <w:uiPriority w:val="9"/>
     <w:semiHidden/>
     <w:unhideWhenUsed/>
@@ -1800,11 +2436,11 @@
       <w:color w:val="4F81BD" w:themeColor="accent1"/>
     </w:rPr>
   </w:style>
-  <w:style w:type="paragraph" w:styleId="Heading4">
+  <w:style w:type="paragraph" w:styleId="Titre4">
     <w:name w:val="heading 4"/>
     <w:basedOn w:val="Normal"/>
     <w:next w:val="Normal"/>
-    <w:link w:val="Heading4Char"/>
+    <w:link w:val="Titre4Car"/>
     <w:uiPriority w:val="9"/>
     <w:unhideWhenUsed/>
     <w:qFormat/>
@@ -1824,11 +2460,11 @@
       <w:color w:val="4F81BD" w:themeColor="accent1"/>
     </w:rPr>
   </w:style>
-  <w:style w:type="paragraph" w:styleId="Heading5">
+  <w:style w:type="paragraph" w:styleId="Titre5">
     <w:name w:val="heading 5"/>
     <w:basedOn w:val="Normal"/>
     <w:next w:val="Normal"/>
-    <w:link w:val="Heading5Char"/>
+    <w:link w:val="Titre5Car"/>
     <w:uiPriority w:val="9"/>
     <w:unhideWhenUsed/>
     <w:qFormat/>
@@ -1844,11 +2480,11 @@
       <w:color w:val="243F60" w:themeColor="accent1" w:themeShade="7F"/>
     </w:rPr>
   </w:style>
-  <w:style w:type="paragraph" w:styleId="Heading6">
+  <w:style w:type="paragraph" w:styleId="Titre6">
     <w:name w:val="heading 6"/>
     <w:basedOn w:val="Normal"/>
     <w:next w:val="Normal"/>
-    <w:link w:val="Heading6Char"/>
+    <w:link w:val="Titre6Car"/>
     <w:uiPriority w:val="9"/>
     <w:semiHidden/>
     <w:unhideWhenUsed/>
@@ -1867,11 +2503,11 @@
       <w:color w:val="243F60" w:themeColor="accent1" w:themeShade="7F"/>
     </w:rPr>
   </w:style>
-  <w:style w:type="paragraph" w:styleId="Heading7">
+  <w:style w:type="paragraph" w:styleId="Titre7">
     <w:name w:val="heading 7"/>
     <w:basedOn w:val="Normal"/>
     <w:next w:val="Normal"/>
-    <w:link w:val="Heading7Char"/>
+    <w:link w:val="Titre7Car"/>
     <w:uiPriority w:val="9"/>
     <w:semiHidden/>
     <w:unhideWhenUsed/>
@@ -1890,11 +2526,11 @@
       <w:color w:val="404040" w:themeColor="text1" w:themeTint="BF"/>
     </w:rPr>
   </w:style>
-  <w:style w:type="paragraph" w:styleId="Heading8">
+  <w:style w:type="paragraph" w:styleId="Titre8">
     <w:name w:val="heading 8"/>
     <w:basedOn w:val="Normal"/>
     <w:next w:val="Normal"/>
-    <w:link w:val="Heading8Char"/>
+    <w:link w:val="Titre8Car"/>
     <w:uiPriority w:val="9"/>
     <w:semiHidden/>
     <w:unhideWhenUsed/>
@@ -1913,11 +2549,11 @@
       <w:szCs w:val="20"/>
     </w:rPr>
   </w:style>
-  <w:style w:type="paragraph" w:styleId="Heading9">
+  <w:style w:type="paragraph" w:styleId="Titre9">
     <w:name w:val="heading 9"/>
     <w:basedOn w:val="Normal"/>
     <w:next w:val="Normal"/>
-    <w:link w:val="Heading9Char"/>
+    <w:link w:val="Titre9Car"/>
     <w:uiPriority w:val="9"/>
     <w:semiHidden/>
     <w:unhideWhenUsed/>
@@ -1938,13 +2574,13 @@
       <w:szCs w:val="20"/>
     </w:rPr>
   </w:style>
-  <w:style w:type="character" w:default="1" w:styleId="DefaultParagraphFont">
+  <w:style w:type="character" w:default="1" w:styleId="Policepardfaut">
     <w:name w:val="Default Paragraph Font"/>
     <w:uiPriority w:val="1"/>
     <w:semiHidden/>
     <w:unhideWhenUsed/>
   </w:style>
-  <w:style w:type="table" w:default="1" w:styleId="TableNormal">
+  <w:style w:type="table" w:default="1" w:styleId="TableauNormal">
     <w:name w:val="Normal Table"/>
     <w:uiPriority w:val="99"/>
     <w:semiHidden/>
@@ -1960,18 +2596,17 @@
       </w:tblCellMar>
     </w:tblPr>
   </w:style>
-  <w:style w:type="numbering" w:default="1" w:styleId="NoList">
+  <w:style w:type="numbering" w:default="1" w:styleId="Aucuneliste">
     <w:name w:val="No List"/>
     <w:uiPriority w:val="99"/>
     <w:semiHidden/>
     <w:unhideWhenUsed/>
   </w:style>
-  <w:style w:type="character" w:customStyle="1" w:styleId="Heading2Char">
-    <w:name w:val="Heading 2 Char"/>
-    <w:basedOn w:val="DefaultParagraphFont"/>
-    <w:link w:val="Heading2"/>
+  <w:style w:type="character" w:customStyle="1" w:styleId="Titre2Car">
+    <w:name w:val="Titre 2 Car"/>
+    <w:basedOn w:val="Policepardfaut"/>
+    <w:link w:val="Titre2"/>
     <w:uiPriority w:val="9"/>
-    <w:semiHidden/>
     <w:rsid w:val="00D77E04"/>
     <w:rPr>
       <w:rFonts w:asciiTheme="majorHAnsi" w:eastAsiaTheme="majorEastAsia" w:hAnsiTheme="majorHAnsi" w:cstheme="majorBidi"/>
@@ -1982,10 +2617,10 @@
       <w:szCs w:val="26"/>
     </w:rPr>
   </w:style>
-  <w:style w:type="character" w:customStyle="1" w:styleId="Heading1Char">
-    <w:name w:val="Heading 1 Char"/>
-    <w:basedOn w:val="DefaultParagraphFont"/>
-    <w:link w:val="Heading1"/>
+  <w:style w:type="character" w:customStyle="1" w:styleId="Titre1Car">
+    <w:name w:val="Titre 1 Car"/>
+    <w:basedOn w:val="Policepardfaut"/>
+    <w:link w:val="Titre1"/>
     <w:uiPriority w:val="9"/>
     <w:rsid w:val="00D77E04"/>
     <w:rPr>
@@ -1997,10 +2632,10 @@
       <w:szCs w:val="28"/>
     </w:rPr>
   </w:style>
-  <w:style w:type="character" w:customStyle="1" w:styleId="Heading3Char">
-    <w:name w:val="Heading 3 Char"/>
-    <w:basedOn w:val="DefaultParagraphFont"/>
-    <w:link w:val="Heading3"/>
+  <w:style w:type="character" w:customStyle="1" w:styleId="Titre3Car">
+    <w:name w:val="Titre 3 Car"/>
+    <w:basedOn w:val="Policepardfaut"/>
+    <w:link w:val="Titre3"/>
     <w:uiPriority w:val="9"/>
     <w:semiHidden/>
     <w:rsid w:val="00D77E04"/>
@@ -2011,10 +2646,10 @@
       <w:color w:val="4F81BD" w:themeColor="accent1"/>
     </w:rPr>
   </w:style>
-  <w:style w:type="character" w:customStyle="1" w:styleId="Heading4Char">
-    <w:name w:val="Heading 4 Char"/>
-    <w:basedOn w:val="DefaultParagraphFont"/>
-    <w:link w:val="Heading4"/>
+  <w:style w:type="character" w:customStyle="1" w:styleId="Titre4Car">
+    <w:name w:val="Titre 4 Car"/>
+    <w:basedOn w:val="Policepardfaut"/>
+    <w:link w:val="Titre4"/>
     <w:uiPriority w:val="9"/>
     <w:rsid w:val="00E74E17"/>
     <w:rPr>
@@ -2026,10 +2661,10 @@
       <w:color w:val="4F81BD" w:themeColor="accent1"/>
     </w:rPr>
   </w:style>
-  <w:style w:type="character" w:customStyle="1" w:styleId="Heading5Char">
-    <w:name w:val="Heading 5 Char"/>
-    <w:basedOn w:val="DefaultParagraphFont"/>
-    <w:link w:val="Heading5"/>
+  <w:style w:type="character" w:customStyle="1" w:styleId="Titre5Car">
+    <w:name w:val="Titre 5 Car"/>
+    <w:basedOn w:val="Policepardfaut"/>
+    <w:link w:val="Titre5"/>
     <w:uiPriority w:val="9"/>
     <w:rsid w:val="00E74E17"/>
     <w:rPr>
@@ -2037,10 +2672,10 @@
       <w:color w:val="243F60" w:themeColor="accent1" w:themeShade="7F"/>
     </w:rPr>
   </w:style>
-  <w:style w:type="character" w:customStyle="1" w:styleId="Heading6Char">
-    <w:name w:val="Heading 6 Char"/>
-    <w:basedOn w:val="DefaultParagraphFont"/>
-    <w:link w:val="Heading6"/>
+  <w:style w:type="character" w:customStyle="1" w:styleId="Titre6Car">
+    <w:name w:val="Titre 6 Car"/>
+    <w:basedOn w:val="Policepardfaut"/>
+    <w:link w:val="Titre6"/>
     <w:uiPriority w:val="9"/>
     <w:semiHidden/>
     <w:rsid w:val="00F31A71"/>
@@ -2051,10 +2686,10 @@
       <w:color w:val="243F60" w:themeColor="accent1" w:themeShade="7F"/>
     </w:rPr>
   </w:style>
-  <w:style w:type="character" w:customStyle="1" w:styleId="Heading7Char">
-    <w:name w:val="Heading 7 Char"/>
-    <w:basedOn w:val="DefaultParagraphFont"/>
-    <w:link w:val="Heading7"/>
+  <w:style w:type="character" w:customStyle="1" w:styleId="Titre7Car">
+    <w:name w:val="Titre 7 Car"/>
+    <w:basedOn w:val="Policepardfaut"/>
+    <w:link w:val="Titre7"/>
     <w:uiPriority w:val="9"/>
     <w:semiHidden/>
     <w:rsid w:val="00F31A71"/>
@@ -2065,10 +2700,10 @@
       <w:color w:val="404040" w:themeColor="text1" w:themeTint="BF"/>
     </w:rPr>
   </w:style>
-  <w:style w:type="character" w:customStyle="1" w:styleId="Heading8Char">
-    <w:name w:val="Heading 8 Char"/>
-    <w:basedOn w:val="DefaultParagraphFont"/>
-    <w:link w:val="Heading8"/>
+  <w:style w:type="character" w:customStyle="1" w:styleId="Titre8Car">
+    <w:name w:val="Titre 8 Car"/>
+    <w:basedOn w:val="Policepardfaut"/>
+    <w:link w:val="Titre8"/>
     <w:uiPriority w:val="9"/>
     <w:semiHidden/>
     <w:rsid w:val="00F31A71"/>
@@ -2079,10 +2714,10 @@
       <w:szCs w:val="20"/>
     </w:rPr>
   </w:style>
-  <w:style w:type="character" w:customStyle="1" w:styleId="Heading9Char">
-    <w:name w:val="Heading 9 Char"/>
-    <w:basedOn w:val="DefaultParagraphFont"/>
-    <w:link w:val="Heading9"/>
+  <w:style w:type="character" w:customStyle="1" w:styleId="Titre9Car">
+    <w:name w:val="Titre 9 Car"/>
+    <w:basedOn w:val="Policepardfaut"/>
+    <w:link w:val="Titre9"/>
     <w:uiPriority w:val="9"/>
     <w:semiHidden/>
     <w:rsid w:val="00F31A71"/>
@@ -2095,9 +2730,9 @@
       <w:szCs w:val="20"/>
     </w:rPr>
   </w:style>
-  <w:style w:type="character" w:styleId="PlaceholderText">
+  <w:style w:type="character" w:styleId="Textedelespacerserv">
     <w:name w:val="Placeholder Text"/>
-    <w:basedOn w:val="DefaultParagraphFont"/>
+    <w:basedOn w:val="Policepardfaut"/>
     <w:uiPriority w:val="99"/>
     <w:semiHidden/>
     <w:rsid w:val="007D2864"/>
@@ -2105,10 +2740,10 @@
       <w:color w:val="808080"/>
     </w:rPr>
   </w:style>
-  <w:style w:type="paragraph" w:styleId="BalloonText">
+  <w:style w:type="paragraph" w:styleId="Textedebulles">
     <w:name w:val="Balloon Text"/>
     <w:basedOn w:val="Normal"/>
-    <w:link w:val="BalloonTextChar"/>
+    <w:link w:val="TextedebullesCar"/>
     <w:uiPriority w:val="99"/>
     <w:semiHidden/>
     <w:unhideWhenUsed/>
@@ -2122,10 +2757,10 @@
       <w:szCs w:val="16"/>
     </w:rPr>
   </w:style>
-  <w:style w:type="character" w:customStyle="1" w:styleId="BalloonTextChar">
-    <w:name w:val="Balloon Text Char"/>
-    <w:basedOn w:val="DefaultParagraphFont"/>
-    <w:link w:val="BalloonText"/>
+  <w:style w:type="character" w:customStyle="1" w:styleId="TextedebullesCar">
+    <w:name w:val="Texte de bulles Car"/>
+    <w:basedOn w:val="Policepardfaut"/>
+    <w:link w:val="Textedebulles"/>
     <w:uiPriority w:val="99"/>
     <w:semiHidden/>
     <w:rsid w:val="002D2EB2"/>
@@ -2135,9 +2770,9 @@
       <w:szCs w:val="16"/>
     </w:rPr>
   </w:style>
-  <w:style w:type="paragraph" w:styleId="NoSpacing">
+  <w:style w:type="paragraph" w:styleId="Sansinterligne">
     <w:name w:val="No Spacing"/>
-    <w:link w:val="NoSpacingChar"/>
+    <w:link w:val="SansinterligneCar"/>
     <w:uiPriority w:val="1"/>
     <w:qFormat/>
     <w:rsid w:val="002D2EB2"/>
@@ -2149,10 +2784,10 @@
       <w:lang w:val="en-US"/>
     </w:rPr>
   </w:style>
-  <w:style w:type="character" w:customStyle="1" w:styleId="NoSpacingChar">
-    <w:name w:val="No Spacing Char"/>
-    <w:basedOn w:val="DefaultParagraphFont"/>
-    <w:link w:val="NoSpacing"/>
+  <w:style w:type="character" w:customStyle="1" w:styleId="SansinterligneCar">
+    <w:name w:val="Sans interligne Car"/>
+    <w:basedOn w:val="Policepardfaut"/>
+    <w:link w:val="Sansinterligne"/>
     <w:uiPriority w:val="1"/>
     <w:rsid w:val="002D2EB2"/>
     <w:rPr>
@@ -2160,10 +2795,10 @@
       <w:lang w:val="en-US"/>
     </w:rPr>
   </w:style>
-  <w:style w:type="paragraph" w:styleId="Header">
+  <w:style w:type="paragraph" w:styleId="En-tte">
     <w:name w:val="header"/>
     <w:basedOn w:val="Normal"/>
-    <w:link w:val="HeaderChar"/>
+    <w:link w:val="En-tteCar"/>
     <w:uiPriority w:val="99"/>
     <w:unhideWhenUsed/>
     <w:rsid w:val="00FC35A5"/>
@@ -2175,17 +2810,17 @@
       <w:spacing w:after="0" w:line="240" w:lineRule="auto"/>
     </w:pPr>
   </w:style>
-  <w:style w:type="character" w:customStyle="1" w:styleId="HeaderChar">
-    <w:name w:val="Header Char"/>
-    <w:basedOn w:val="DefaultParagraphFont"/>
-    <w:link w:val="Header"/>
+  <w:style w:type="character" w:customStyle="1" w:styleId="En-tteCar">
+    <w:name w:val="En-tête Car"/>
+    <w:basedOn w:val="Policepardfaut"/>
+    <w:link w:val="En-tte"/>
     <w:uiPriority w:val="99"/>
     <w:rsid w:val="00FC35A5"/>
   </w:style>
-  <w:style w:type="paragraph" w:styleId="Footer">
+  <w:style w:type="paragraph" w:styleId="Pieddepage">
     <w:name w:val="footer"/>
     <w:basedOn w:val="Normal"/>
-    <w:link w:val="FooterChar"/>
+    <w:link w:val="PieddepageCar"/>
     <w:uiPriority w:val="99"/>
     <w:unhideWhenUsed/>
     <w:rsid w:val="00FC35A5"/>
@@ -2197,12 +2832,23 @@
       <w:spacing w:after="0" w:line="240" w:lineRule="auto"/>
     </w:pPr>
   </w:style>
-  <w:style w:type="character" w:customStyle="1" w:styleId="FooterChar">
-    <w:name w:val="Footer Char"/>
-    <w:basedOn w:val="DefaultParagraphFont"/>
-    <w:link w:val="Footer"/>
+  <w:style w:type="character" w:customStyle="1" w:styleId="PieddepageCar">
+    <w:name w:val="Pied de page Car"/>
+    <w:basedOn w:val="Policepardfaut"/>
+    <w:link w:val="Pieddepage"/>
     <w:uiPriority w:val="99"/>
     <w:rsid w:val="00FC35A5"/>
+  </w:style>
+  <w:style w:type="paragraph" w:styleId="Paragraphedeliste">
+    <w:name w:val="List Paragraph"/>
+    <w:basedOn w:val="Normal"/>
+    <w:uiPriority w:val="34"/>
+    <w:qFormat/>
+    <w:rsid w:val="00D22599"/>
+    <w:pPr>
+      <w:ind w:left="720"/>
+      <w:contextualSpacing/>
+    </w:pPr>
   </w:style>
 </w:styles>
 </file>
@@ -2358,105 +3004,68 @@
         </w:p>
       </w:docPartBody>
     </w:docPart>
-    <w:docPart>
-      <w:docPartPr>
-        <w:name w:val="F7C27A8ABCEF45F88846864DB260ADB3"/>
-        <w:category>
-          <w:name w:val="General"/>
-          <w:gallery w:val="placeholder"/>
-        </w:category>
-        <w:types>
-          <w:type w:val="bbPlcHdr"/>
-        </w:types>
-        <w:behaviors>
-          <w:behavior w:val="content"/>
-        </w:behaviors>
-        <w:guid w:val="{0384003B-AD87-4B5F-AA94-8FE2D559DCCD}"/>
-      </w:docPartPr>
-      <w:docPartBody>
-        <w:p>
-          <w:pPr>
-            <w:pStyle w:val="F7C27A8ABCEF45F88846864DB260ADB3"/>
-          </w:pPr>
-          <w:r>
-            <w:rPr>
-              <w:noProof/>
-              <w:color w:val="7F7F7F" w:themeColor="background1" w:themeShade="7F"/>
-            </w:rPr>
-            <w:t>[Type the company name]</w:t>
-          </w:r>
-        </w:p>
-      </w:docPartBody>
-    </w:docPart>
-    <w:docPart>
-      <w:docPartPr>
-        <w:name w:val="110B6A7FBCFB42469CC62C99989E3988"/>
-        <w:category>
-          <w:name w:val="General"/>
-          <w:gallery w:val="placeholder"/>
-        </w:category>
-        <w:types>
-          <w:type w:val="bbPlcHdr"/>
-        </w:types>
-        <w:behaviors>
-          <w:behavior w:val="content"/>
-        </w:behaviors>
-        <w:guid w:val="{65E9026D-23AD-4260-ADA0-970CCEF37D59}"/>
-      </w:docPartPr>
-      <w:docPartBody>
-        <w:p>
-          <w:pPr>
-            <w:pStyle w:val="110B6A7FBCFB42469CC62C99989E3988"/>
-          </w:pPr>
-          <w:r>
-            <w:rPr>
-              <w:color w:val="7F7F7F" w:themeColor="background1" w:themeShade="7F"/>
-            </w:rPr>
-            <w:t>[Type the company address]</w:t>
-          </w:r>
-        </w:p>
-      </w:docPartBody>
-    </w:docPart>
   </w:docParts>
 </w:glossaryDocument>
 </file>
 
 <file path=word/glossary/fontTable.xml><?xml version="1.0" encoding="utf-8"?>
 <w:fonts xmlns:r="http://schemas.openxmlformats.org/officeDocument/2006/relationships" xmlns:w="http://schemas.openxmlformats.org/wordprocessingml/2006/main">
-  <w:font w:name="Calibri">
-    <w:panose1 w:val="020F0502020204030204"/>
-    <w:charset w:val="00"/>
-    <w:family w:val="swiss"/>
+  <w:font w:name="Wingdings">
+    <w:panose1 w:val="05000000000000000000"/>
+    <w:charset w:val="02"/>
+    <w:family w:val="auto"/>
     <w:pitch w:val="variable"/>
-    <w:sig w:usb0="A00002EF" w:usb1="4000207B" w:usb2="00000000" w:usb3="00000000" w:csb0="0000009F" w:csb1="00000000"/>
+    <w:sig w:usb0="00000000" w:usb1="10000000" w:usb2="00000000" w:usb3="00000000" w:csb0="80000000" w:csb1="00000000"/>
   </w:font>
   <w:font w:name="Times New Roman">
     <w:panose1 w:val="02020603050405020304"/>
     <w:charset w:val="00"/>
     <w:family w:val="roman"/>
     <w:pitch w:val="variable"/>
-    <w:sig w:usb0="E0002AEF" w:usb1="C0007841" w:usb2="00000009" w:usb3="00000000" w:csb0="000001FF" w:csb1="00000000"/>
+    <w:sig w:usb0="E0002AFF" w:usb1="C0007841" w:usb2="00000009" w:usb3="00000000" w:csb0="000001FF" w:csb1="00000000"/>
+  </w:font>
+  <w:font w:name="Courier New">
+    <w:panose1 w:val="02070309020205020404"/>
+    <w:charset w:val="00"/>
+    <w:family w:val="modern"/>
+    <w:pitch w:val="fixed"/>
+    <w:sig w:usb0="E0002AFF" w:usb1="C0007843" w:usb2="00000009" w:usb3="00000000" w:csb0="000001FF" w:csb1="00000000"/>
+  </w:font>
+  <w:font w:name="Symbol">
+    <w:panose1 w:val="05050102010706020507"/>
+    <w:charset w:val="02"/>
+    <w:family w:val="roman"/>
+    <w:pitch w:val="variable"/>
+    <w:sig w:usb0="00000000" w:usb1="10000000" w:usb2="00000000" w:usb3="00000000" w:csb0="80000000" w:csb1="00000000"/>
+  </w:font>
+  <w:font w:name="Calibri">
+    <w:panose1 w:val="020F0502020204030204"/>
+    <w:charset w:val="00"/>
+    <w:family w:val="swiss"/>
+    <w:pitch w:val="variable"/>
+    <w:sig w:usb0="E10002FF" w:usb1="4000ACFF" w:usb2="00000009" w:usb3="00000000" w:csb0="0000019F" w:csb1="00000000"/>
   </w:font>
   <w:font w:name="Cambria">
     <w:panose1 w:val="02040503050406030204"/>
     <w:charset w:val="00"/>
     <w:family w:val="roman"/>
     <w:pitch w:val="variable"/>
-    <w:sig w:usb0="A00002EF" w:usb1="4000004B" w:usb2="00000000" w:usb3="00000000" w:csb0="0000009F" w:csb1="00000000"/>
+    <w:sig w:usb0="A00002EF" w:usb1="4000004B" w:usb2="00000000" w:usb3="00000000" w:csb0="0000019F" w:csb1="00000000"/>
   </w:font>
   <w:font w:name="Tahoma">
     <w:panose1 w:val="020B0604030504040204"/>
     <w:charset w:val="00"/>
     <w:family w:val="swiss"/>
+    <w:notTrueType/>
     <w:pitch w:val="variable"/>
-    <w:sig w:usb0="E1002AFF" w:usb1="C000605B" w:usb2="00000029" w:usb3="00000000" w:csb0="000101FF" w:csb1="00000000"/>
+    <w:sig w:usb0="00000003" w:usb1="00000000" w:usb2="00000000" w:usb3="00000000" w:csb0="00000001" w:csb1="00000000"/>
   </w:font>
   <w:font w:name="Cambria Math">
     <w:panose1 w:val="02040503050406030204"/>
     <w:charset w:val="00"/>
     <w:family w:val="roman"/>
     <w:pitch w:val="variable"/>
-    <w:sig w:usb0="A00002EF" w:usb1="420020EB" w:usb2="00000000" w:usb3="00000000" w:csb0="0000009F" w:csb1="00000000"/>
+    <w:sig w:usb0="A00002EF" w:usb1="420020EB" w:usb2="00000000" w:usb3="00000000" w:csb0="0000019F" w:csb1="00000000"/>
   </w:font>
 </w:fonts>
 </file>
@@ -2472,7 +3081,9 @@
   </w:compat>
   <w:rsids>
     <w:rsidRoot w:val="00B617F6"/>
+    <w:rsid w:val="002F0E9D"/>
     <w:rsid w:val="006F45EB"/>
+    <w:rsid w:val="007C1A2C"/>
     <w:rsid w:val="00B617F6"/>
   </w:rsids>
   <m:mathPr>
@@ -2654,14 +3265,15 @@
   <w:style w:type="paragraph" w:default="1" w:styleId="Normal">
     <w:name w:val="Normal"/>
     <w:qFormat/>
-  </w:style>
-  <w:style w:type="character" w:default="1" w:styleId="DefaultParagraphFont">
+    <w:rsid w:val="007C1A2C"/>
+  </w:style>
+  <w:style w:type="character" w:default="1" w:styleId="Policepardfaut">
     <w:name w:val="Default Paragraph Font"/>
     <w:uiPriority w:val="1"/>
     <w:semiHidden/>
     <w:unhideWhenUsed/>
   </w:style>
-  <w:style w:type="table" w:default="1" w:styleId="TableNormal">
+  <w:style w:type="table" w:default="1" w:styleId="TableauNormal">
     <w:name w:val="Normal Table"/>
     <w:uiPriority w:val="99"/>
     <w:semiHidden/>
@@ -2677,15 +3289,15 @@
       </w:tblCellMar>
     </w:tblPr>
   </w:style>
-  <w:style w:type="numbering" w:default="1" w:styleId="NoList">
+  <w:style w:type="numbering" w:default="1" w:styleId="Aucuneliste">
     <w:name w:val="No List"/>
     <w:uiPriority w:val="99"/>
     <w:semiHidden/>
     <w:unhideWhenUsed/>
   </w:style>
-  <w:style w:type="character" w:styleId="PlaceholderText">
+  <w:style w:type="character" w:styleId="Textedelespacerserv">
     <w:name w:val="Placeholder Text"/>
-    <w:basedOn w:val="DefaultParagraphFont"/>
+    <w:basedOn w:val="Policepardfaut"/>
     <w:uiPriority w:val="99"/>
     <w:semiHidden/>
     <w:rsid w:val="00B617F6"/>

</xml_diff>